<commit_message>
jfinal cms v4.1.5 release~！~
</commit_message>
<xml_diff>
--- a/doc/jfinal cms文档.docx
+++ b/doc/jfinal cms文档.docx
@@ -2779,7 +2779,21 @@
           <w:rFonts w:hint="eastAsia"/>
           <w:szCs w:val="21"/>
         </w:rPr>
-        <w:t>后台模块包含：栏目管理，栏目公告，栏目滚动图片，文章管理，回复管理，意见反馈，我的相册，相册管理，图片管理，专辑管理、视频管理、缓存更新，友情链接，访问统计，联系人管理，模板管理，组织机构管理，用户管理，角色管理，菜单管理，数据字典管理，站点管理。</w:t>
+        <w:t>后台模块包含：栏目管理，栏目公告，栏目滚动图片，文章管理，回复管理，意见反馈，我的相册，相册管理，图片管理，专辑管理、视频管理、缓存更新，友情链接，访问统计，联系人管理，模板管理，组织机构管理，用户管理，角色管理，菜单管理，数据字典管理，</w:t>
+      </w:r>
+      <w:r>
+        <w:rPr>
+          <w:rFonts w:hint="eastAsia"/>
+          <w:szCs w:val="21"/>
+        </w:rPr>
+        <w:t>参数配置，</w:t>
+      </w:r>
+      <w:r>
+        <w:rPr>
+          <w:rFonts w:hint="eastAsia"/>
+          <w:szCs w:val="21"/>
+        </w:rPr>
+        <w:t>站点管理。</w:t>
       </w:r>
     </w:p>
     <w:p>
@@ -2819,8 +2833,8 @@
         </w:rPr>
         <w:drawing>
           <wp:inline distT="0" distB="0" distL="0" distR="0">
-            <wp:extent cx="5274310" cy="3459494"/>
-            <wp:effectExtent l="19050" t="0" r="2540" b="0"/>
+            <wp:extent cx="4695278" cy="3079699"/>
+            <wp:effectExtent l="19050" t="0" r="0" b="0"/>
             <wp:docPr id="1" name="图片 1"/>
             <wp:cNvGraphicFramePr>
               <a:graphicFrameLocks xmlns:a="http://schemas.openxmlformats.org/drawingml/2006/main" noChangeAspect="1"/>
@@ -2844,7 +2858,7 @@
                   <pic:spPr bwMode="auto">
                     <a:xfrm>
                       <a:off x="0" y="0"/>
-                      <a:ext cx="5274310" cy="3459494"/>
+                      <a:ext cx="4695006" cy="3079521"/>
                     </a:xfrm>
                     <a:prstGeom prst="rect">
                       <a:avLst/>
@@ -2866,6 +2880,66 @@
     </w:p>
     <w:p>
       <w:pPr>
+        <w:rPr>
+          <w:rFonts w:hint="eastAsia"/>
+          <w:szCs w:val="21"/>
+        </w:rPr>
+      </w:pPr>
+      <w:r>
+        <w:rPr>
+          <w:rFonts w:hint="eastAsia"/>
+          <w:noProof/>
+          <w:szCs w:val="21"/>
+        </w:rPr>
+        <w:drawing>
+          <wp:inline distT="0" distB="0" distL="0" distR="0">
+            <wp:extent cx="4791750" cy="2687077"/>
+            <wp:effectExtent l="19050" t="0" r="8850" b="0"/>
+            <wp:docPr id="15" name="图片 1"/>
+            <wp:cNvGraphicFramePr>
+              <a:graphicFrameLocks xmlns:a="http://schemas.openxmlformats.org/drawingml/2006/main" noChangeAspect="1"/>
+            </wp:cNvGraphicFramePr>
+            <a:graphic xmlns:a="http://schemas.openxmlformats.org/drawingml/2006/main">
+              <a:graphicData uri="http://schemas.openxmlformats.org/drawingml/2006/picture">
+                <pic:pic xmlns:pic="http://schemas.openxmlformats.org/drawingml/2006/picture">
+                  <pic:nvPicPr>
+                    <pic:cNvPr id="0" name="Picture 1"/>
+                    <pic:cNvPicPr>
+                      <a:picLocks noChangeAspect="1" noChangeArrowheads="1"/>
+                    </pic:cNvPicPr>
+                  </pic:nvPicPr>
+                  <pic:blipFill>
+                    <a:blip r:embed="rId12" cstate="print"/>
+                    <a:srcRect/>
+                    <a:stretch>
+                      <a:fillRect/>
+                    </a:stretch>
+                  </pic:blipFill>
+                  <pic:spPr bwMode="auto">
+                    <a:xfrm>
+                      <a:off x="0" y="0"/>
+                      <a:ext cx="4795547" cy="2689206"/>
+                    </a:xfrm>
+                    <a:prstGeom prst="rect">
+                      <a:avLst/>
+                    </a:prstGeom>
+                    <a:noFill/>
+                    <a:ln w="9525">
+                      <a:noFill/>
+                      <a:miter lim="800000"/>
+                      <a:headEnd/>
+                      <a:tailEnd/>
+                    </a:ln>
+                  </pic:spPr>
+                </pic:pic>
+              </a:graphicData>
+            </a:graphic>
+          </wp:inline>
+        </w:drawing>
+      </w:r>
+    </w:p>
+    <w:p>
+      <w:pPr>
         <w:widowControl/>
         <w:jc w:val="left"/>
         <w:rPr>
@@ -3643,7 +3717,63 @@
           <w:rFonts w:hint="eastAsia"/>
           <w:szCs w:val="21"/>
         </w:rPr>
-        <w:t>各个模板的切换已通过系统中“站点管理”模块进行操作。站点管理是通过域名解析实现各个模板的对应。</w:t>
+        <w:t>系统默认采用单站点模式，各个站点可以在“其他管理”下“站点管理”菜单方便的切换。</w:t>
+      </w:r>
+    </w:p>
+    <w:p>
+      <w:pPr>
+        <w:pStyle w:val="a9"/>
+        <w:numPr>
+          <w:ilvl w:val="0"/>
+          <w:numId w:val="9"/>
+        </w:numPr>
+        <w:ind w:firstLineChars="0"/>
+        <w:rPr>
+          <w:rFonts w:hint="eastAsia"/>
+          <w:szCs w:val="21"/>
+        </w:rPr>
+      </w:pPr>
+      <w:r>
+        <w:rPr>
+          <w:rFonts w:hint="eastAsia"/>
+          <w:szCs w:val="21"/>
+        </w:rPr>
+        <w:t>如果使用多站点，可以在“系统管理”下“多站点标示”菜单中，将“多站点标示”项目修改为</w:t>
+      </w:r>
+      <w:r>
+        <w:rPr>
+          <w:rFonts w:hint="eastAsia"/>
+          <w:szCs w:val="21"/>
+        </w:rPr>
+        <w:t>true</w:t>
+      </w:r>
+      <w:r>
+        <w:rPr>
+          <w:rFonts w:hint="eastAsia"/>
+          <w:szCs w:val="21"/>
+        </w:rPr>
+        <w:t>。</w:t>
+      </w:r>
+    </w:p>
+    <w:p>
+      <w:pPr>
+        <w:pStyle w:val="a9"/>
+        <w:numPr>
+          <w:ilvl w:val="0"/>
+          <w:numId w:val="9"/>
+        </w:numPr>
+        <w:ind w:firstLineChars="0"/>
+        <w:rPr>
+          <w:rFonts w:hint="eastAsia"/>
+          <w:szCs w:val="21"/>
+        </w:rPr>
+      </w:pPr>
+      <w:r>
+        <w:rPr>
+          <w:rFonts w:hint="eastAsia"/>
+          <w:szCs w:val="21"/>
+        </w:rPr>
+        <w:t>多站点需要设置各个站点对应的域名，通过域名解析到不同的站点模板。</w:t>
       </w:r>
     </w:p>
     <w:p>
@@ -3819,7 +3949,7 @@
                     </pic:cNvPicPr>
                   </pic:nvPicPr>
                   <pic:blipFill>
-                    <a:blip r:embed="rId12" cstate="print"/>
+                    <a:blip r:embed="rId13" cstate="print"/>
                     <a:srcRect/>
                     <a:stretch>
                       <a:fillRect/>
@@ -3860,6 +3990,7 @@
         <w:rPr>
           <w:rFonts w:hint="eastAsia"/>
         </w:rPr>
+        <w:lastRenderedPageBreak/>
         <w:t>下载</w:t>
       </w:r>
       <w:r>
@@ -3958,7 +4089,6 @@
           <w:rFonts w:hint="eastAsia"/>
           <w:szCs w:val="21"/>
         </w:rPr>
-        <w:lastRenderedPageBreak/>
         <w:t>选择</w:t>
       </w:r>
       <w:r>
@@ -4005,7 +4135,7 @@
                     </pic:cNvPicPr>
                   </pic:nvPicPr>
                   <pic:blipFill>
-                    <a:blip r:embed="rId13" cstate="print"/>
+                    <a:blip r:embed="rId14" cstate="print"/>
                     <a:srcRect/>
                     <a:stretch>
                       <a:fillRect/>
@@ -4088,7 +4218,7 @@
                     </pic:cNvPicPr>
                   </pic:nvPicPr>
                   <pic:blipFill>
-                    <a:blip r:embed="rId14" cstate="print"/>
+                    <a:blip r:embed="rId15" cstate="print"/>
                     <a:srcRect/>
                     <a:stretch>
                       <a:fillRect/>
@@ -4172,7 +4302,7 @@
                     </pic:cNvPicPr>
                   </pic:nvPicPr>
                   <pic:blipFill>
-                    <a:blip r:embed="rId15" cstate="print"/>
+                    <a:blip r:embed="rId16" cstate="print"/>
                     <a:srcRect/>
                     <a:stretch>
                       <a:fillRect/>
@@ -4261,7 +4391,7 @@
                     </pic:cNvPicPr>
                   </pic:nvPicPr>
                   <pic:blipFill>
-                    <a:blip r:embed="rId16" cstate="print"/>
+                    <a:blip r:embed="rId17" cstate="print"/>
                     <a:srcRect/>
                     <a:stretch>
                       <a:fillRect/>
@@ -4337,7 +4467,7 @@
                     </pic:cNvPicPr>
                   </pic:nvPicPr>
                   <pic:blipFill>
-                    <a:blip r:embed="rId17" cstate="print"/>
+                    <a:blip r:embed="rId18" cstate="print"/>
                     <a:srcRect/>
                     <a:stretch>
                       <a:fillRect/>
@@ -4511,7 +4641,7 @@
                     </pic:cNvPicPr>
                   </pic:nvPicPr>
                   <pic:blipFill>
-                    <a:blip r:embed="rId18" cstate="print"/>
+                    <a:blip r:embed="rId19" cstate="print"/>
                     <a:srcRect/>
                     <a:stretch>
                       <a:fillRect/>
@@ -4629,7 +4759,7 @@
                     </pic:cNvPicPr>
                   </pic:nvPicPr>
                   <pic:blipFill>
-                    <a:blip r:embed="rId19" cstate="print"/>
+                    <a:blip r:embed="rId20" cstate="print"/>
                     <a:srcRect/>
                     <a:stretch>
                       <a:fillRect/>
@@ -4704,7 +4834,7 @@
                     </pic:cNvPicPr>
                   </pic:nvPicPr>
                   <pic:blipFill>
-                    <a:blip r:embed="rId20" cstate="print"/>
+                    <a:blip r:embed="rId21" cstate="print"/>
                     <a:srcRect/>
                     <a:stretch>
                       <a:fillRect/>
@@ -4907,310 +5037,6 @@
                 <pic:pic xmlns:pic="http://schemas.openxmlformats.org/drawingml/2006/picture">
                   <pic:nvPicPr>
                     <pic:cNvPr id="0" name="Picture 31"/>
-                    <pic:cNvPicPr>
-                      <a:picLocks noChangeAspect="1" noChangeArrowheads="1"/>
-                    </pic:cNvPicPr>
-                  </pic:nvPicPr>
-                  <pic:blipFill>
-                    <a:blip r:embed="rId21" cstate="print"/>
-                    <a:srcRect/>
-                    <a:stretch>
-                      <a:fillRect/>
-                    </a:stretch>
-                  </pic:blipFill>
-                  <pic:spPr bwMode="auto">
-                    <a:xfrm>
-                      <a:off x="0" y="0"/>
-                      <a:ext cx="5274310" cy="1717704"/>
-                    </a:xfrm>
-                    <a:prstGeom prst="rect">
-                      <a:avLst/>
-                    </a:prstGeom>
-                    <a:noFill/>
-                    <a:ln w="9525">
-                      <a:noFill/>
-                      <a:miter lim="800000"/>
-                      <a:headEnd/>
-                      <a:tailEnd/>
-                    </a:ln>
-                  </pic:spPr>
-                </pic:pic>
-              </a:graphicData>
-            </a:graphic>
-          </wp:inline>
-        </w:drawing>
-      </w:r>
-    </w:p>
-    <w:p>
-      <w:pPr>
-        <w:rPr>
-          <w:rFonts w:hint="eastAsia"/>
-          <w:szCs w:val="21"/>
-        </w:rPr>
-      </w:pPr>
-      <w:r>
-        <w:rPr>
-          <w:rFonts w:hint="eastAsia"/>
-          <w:szCs w:val="21"/>
-        </w:rPr>
-        <w:t>如下提示说明构建成功</w:t>
-      </w:r>
-    </w:p>
-    <w:p>
-      <w:pPr>
-        <w:pBdr>
-          <w:top w:val="single" w:sz="4" w:space="1" w:color="auto"/>
-          <w:left w:val="single" w:sz="4" w:space="4" w:color="auto"/>
-          <w:bottom w:val="single" w:sz="4" w:space="1" w:color="auto"/>
-          <w:right w:val="single" w:sz="4" w:space="4" w:color="auto"/>
-        </w:pBdr>
-        <w:shd w:val="clear" w:color="auto" w:fill="D9D9D9" w:themeFill="background1" w:themeFillShade="D9"/>
-        <w:autoSpaceDE w:val="0"/>
-        <w:autoSpaceDN w:val="0"/>
-        <w:adjustRightInd w:val="0"/>
-        <w:jc w:val="left"/>
-        <w:rPr>
-          <w:rFonts w:ascii="幼圆" w:eastAsia="幼圆" w:cs="幼圆" w:hint="eastAsia"/>
-          <w:kern w:val="0"/>
-          <w:sz w:val="18"/>
-          <w:szCs w:val="18"/>
-        </w:rPr>
-      </w:pPr>
-      <w:r>
-        <w:rPr>
-          <w:rFonts w:ascii="幼圆" w:eastAsia="幼圆" w:cs="幼圆" w:hint="eastAsia"/>
-          <w:color w:val="000000"/>
-          <w:kern w:val="0"/>
-          <w:sz w:val="18"/>
-          <w:szCs w:val="18"/>
-        </w:rPr>
-        <w:t>[INFO] ------------------------------------------------------------------------</w:t>
-      </w:r>
-    </w:p>
-    <w:p>
-      <w:pPr>
-        <w:pBdr>
-          <w:top w:val="single" w:sz="4" w:space="1" w:color="auto"/>
-          <w:left w:val="single" w:sz="4" w:space="4" w:color="auto"/>
-          <w:bottom w:val="single" w:sz="4" w:space="1" w:color="auto"/>
-          <w:right w:val="single" w:sz="4" w:space="4" w:color="auto"/>
-        </w:pBdr>
-        <w:shd w:val="clear" w:color="auto" w:fill="D9D9D9" w:themeFill="background1" w:themeFillShade="D9"/>
-        <w:autoSpaceDE w:val="0"/>
-        <w:autoSpaceDN w:val="0"/>
-        <w:adjustRightInd w:val="0"/>
-        <w:jc w:val="left"/>
-        <w:rPr>
-          <w:rFonts w:ascii="幼圆" w:eastAsia="幼圆" w:cs="幼圆" w:hint="eastAsia"/>
-          <w:kern w:val="0"/>
-          <w:sz w:val="18"/>
-          <w:szCs w:val="18"/>
-        </w:rPr>
-      </w:pPr>
-      <w:r>
-        <w:rPr>
-          <w:rFonts w:ascii="幼圆" w:eastAsia="幼圆" w:cs="幼圆" w:hint="eastAsia"/>
-          <w:color w:val="000000"/>
-          <w:kern w:val="0"/>
-          <w:sz w:val="18"/>
-          <w:szCs w:val="18"/>
-        </w:rPr>
-        <w:t>[INFO] BUILD SUCCESS</w:t>
-      </w:r>
-    </w:p>
-    <w:p>
-      <w:pPr>
-        <w:pBdr>
-          <w:top w:val="single" w:sz="4" w:space="1" w:color="auto"/>
-          <w:left w:val="single" w:sz="4" w:space="4" w:color="auto"/>
-          <w:bottom w:val="single" w:sz="4" w:space="1" w:color="auto"/>
-          <w:right w:val="single" w:sz="4" w:space="4" w:color="auto"/>
-        </w:pBdr>
-        <w:shd w:val="clear" w:color="auto" w:fill="D9D9D9" w:themeFill="background1" w:themeFillShade="D9"/>
-        <w:autoSpaceDE w:val="0"/>
-        <w:autoSpaceDN w:val="0"/>
-        <w:adjustRightInd w:val="0"/>
-        <w:jc w:val="left"/>
-        <w:rPr>
-          <w:rFonts w:ascii="幼圆" w:eastAsia="幼圆" w:cs="幼圆" w:hint="eastAsia"/>
-          <w:kern w:val="0"/>
-          <w:sz w:val="18"/>
-          <w:szCs w:val="18"/>
-        </w:rPr>
-      </w:pPr>
-      <w:r>
-        <w:rPr>
-          <w:rFonts w:ascii="幼圆" w:eastAsia="幼圆" w:cs="幼圆" w:hint="eastAsia"/>
-          <w:color w:val="000000"/>
-          <w:kern w:val="0"/>
-          <w:sz w:val="18"/>
-          <w:szCs w:val="18"/>
-        </w:rPr>
-        <w:t>[INFO] ------------------------------------------------------------------------</w:t>
-      </w:r>
-    </w:p>
-    <w:p>
-      <w:pPr>
-        <w:pBdr>
-          <w:top w:val="single" w:sz="4" w:space="1" w:color="auto"/>
-          <w:left w:val="single" w:sz="4" w:space="4" w:color="auto"/>
-          <w:bottom w:val="single" w:sz="4" w:space="1" w:color="auto"/>
-          <w:right w:val="single" w:sz="4" w:space="4" w:color="auto"/>
-        </w:pBdr>
-        <w:shd w:val="clear" w:color="auto" w:fill="D9D9D9" w:themeFill="background1" w:themeFillShade="D9"/>
-        <w:autoSpaceDE w:val="0"/>
-        <w:autoSpaceDN w:val="0"/>
-        <w:adjustRightInd w:val="0"/>
-        <w:jc w:val="left"/>
-        <w:rPr>
-          <w:rFonts w:ascii="幼圆" w:eastAsia="幼圆" w:cs="幼圆" w:hint="eastAsia"/>
-          <w:kern w:val="0"/>
-          <w:sz w:val="18"/>
-          <w:szCs w:val="18"/>
-        </w:rPr>
-      </w:pPr>
-      <w:r>
-        <w:rPr>
-          <w:rFonts w:ascii="幼圆" w:eastAsia="幼圆" w:cs="幼圆" w:hint="eastAsia"/>
-          <w:color w:val="000000"/>
-          <w:kern w:val="0"/>
-          <w:sz w:val="18"/>
-          <w:szCs w:val="18"/>
-        </w:rPr>
-        <w:t>[INFO] Total time: 22.565s</w:t>
-      </w:r>
-    </w:p>
-    <w:p>
-      <w:pPr>
-        <w:pBdr>
-          <w:top w:val="single" w:sz="4" w:space="1" w:color="auto"/>
-          <w:left w:val="single" w:sz="4" w:space="4" w:color="auto"/>
-          <w:bottom w:val="single" w:sz="4" w:space="1" w:color="auto"/>
-          <w:right w:val="single" w:sz="4" w:space="4" w:color="auto"/>
-        </w:pBdr>
-        <w:shd w:val="clear" w:color="auto" w:fill="D9D9D9" w:themeFill="background1" w:themeFillShade="D9"/>
-        <w:autoSpaceDE w:val="0"/>
-        <w:autoSpaceDN w:val="0"/>
-        <w:adjustRightInd w:val="0"/>
-        <w:jc w:val="left"/>
-        <w:rPr>
-          <w:rFonts w:ascii="幼圆" w:eastAsia="幼圆" w:cs="幼圆" w:hint="eastAsia"/>
-          <w:kern w:val="0"/>
-          <w:sz w:val="18"/>
-          <w:szCs w:val="18"/>
-        </w:rPr>
-      </w:pPr>
-      <w:r>
-        <w:rPr>
-          <w:rFonts w:ascii="幼圆" w:eastAsia="幼圆" w:cs="幼圆" w:hint="eastAsia"/>
-          <w:color w:val="000000"/>
-          <w:kern w:val="0"/>
-          <w:sz w:val="18"/>
-          <w:szCs w:val="18"/>
-        </w:rPr>
-        <w:t>[INFO] Finished at: Sat Jun 11 07:41:04 GMT 2016</w:t>
-      </w:r>
-    </w:p>
-    <w:p>
-      <w:pPr>
-        <w:pBdr>
-          <w:top w:val="single" w:sz="4" w:space="1" w:color="auto"/>
-          <w:left w:val="single" w:sz="4" w:space="4" w:color="auto"/>
-          <w:bottom w:val="single" w:sz="4" w:space="1" w:color="auto"/>
-          <w:right w:val="single" w:sz="4" w:space="4" w:color="auto"/>
-        </w:pBdr>
-        <w:shd w:val="clear" w:color="auto" w:fill="D9D9D9" w:themeFill="background1" w:themeFillShade="D9"/>
-        <w:autoSpaceDE w:val="0"/>
-        <w:autoSpaceDN w:val="0"/>
-        <w:adjustRightInd w:val="0"/>
-        <w:jc w:val="left"/>
-        <w:rPr>
-          <w:rFonts w:ascii="幼圆" w:eastAsia="幼圆" w:cs="幼圆" w:hint="eastAsia"/>
-          <w:kern w:val="0"/>
-          <w:sz w:val="18"/>
-          <w:szCs w:val="18"/>
-        </w:rPr>
-      </w:pPr>
-      <w:r>
-        <w:rPr>
-          <w:rFonts w:ascii="幼圆" w:eastAsia="幼圆" w:cs="幼圆" w:hint="eastAsia"/>
-          <w:color w:val="000000"/>
-          <w:kern w:val="0"/>
-          <w:sz w:val="18"/>
-          <w:szCs w:val="18"/>
-        </w:rPr>
-        <w:t>[INFO] Final Memory: 6M/12M</w:t>
-      </w:r>
-    </w:p>
-    <w:p>
-      <w:pPr>
-        <w:pBdr>
-          <w:top w:val="single" w:sz="4" w:space="1" w:color="auto"/>
-          <w:left w:val="single" w:sz="4" w:space="4" w:color="auto"/>
-          <w:bottom w:val="single" w:sz="4" w:space="1" w:color="auto"/>
-          <w:right w:val="single" w:sz="4" w:space="4" w:color="auto"/>
-        </w:pBdr>
-        <w:shd w:val="clear" w:color="auto" w:fill="D9D9D9" w:themeFill="background1" w:themeFillShade="D9"/>
-        <w:rPr>
-          <w:rFonts w:hint="eastAsia"/>
-          <w:sz w:val="18"/>
-          <w:szCs w:val="18"/>
-        </w:rPr>
-      </w:pPr>
-      <w:r>
-        <w:rPr>
-          <w:rFonts w:ascii="幼圆" w:eastAsia="幼圆" w:cs="幼圆" w:hint="eastAsia"/>
-          <w:color w:val="000000"/>
-          <w:kern w:val="0"/>
-          <w:sz w:val="18"/>
-          <w:szCs w:val="18"/>
-        </w:rPr>
-        <w:t>[INFO] ------------------------------------------------------------------------</w:t>
-      </w:r>
-    </w:p>
-    <w:p>
-      <w:pPr>
-        <w:rPr>
-          <w:rFonts w:hint="eastAsia"/>
-        </w:rPr>
-      </w:pPr>
-      <w:r>
-        <w:rPr>
-          <w:rFonts w:hint="eastAsia"/>
-        </w:rPr>
-        <w:t>然后我们运行项目，项目右键，</w:t>
-      </w:r>
-      <w:r>
-        <w:rPr>
-          <w:rFonts w:hint="eastAsia"/>
-        </w:rPr>
-        <w:t>Run As-&gt; Maven build...</w:t>
-      </w:r>
-    </w:p>
-    <w:p>
-      <w:pPr>
-        <w:rPr>
-          <w:rFonts w:hint="eastAsia"/>
-        </w:rPr>
-      </w:pPr>
-      <w:r>
-        <w:rPr>
-          <w:rFonts w:hint="eastAsia"/>
-          <w:noProof/>
-        </w:rPr>
-        <w:drawing>
-          <wp:inline distT="0" distB="0" distL="0" distR="0">
-            <wp:extent cx="5274310" cy="1717704"/>
-            <wp:effectExtent l="19050" t="0" r="2540" b="0"/>
-            <wp:docPr id="34" name="图片 34"/>
-            <wp:cNvGraphicFramePr>
-              <a:graphicFrameLocks xmlns:a="http://schemas.openxmlformats.org/drawingml/2006/main" noChangeAspect="1"/>
-            </wp:cNvGraphicFramePr>
-            <a:graphic xmlns:a="http://schemas.openxmlformats.org/drawingml/2006/main">
-              <a:graphicData uri="http://schemas.openxmlformats.org/drawingml/2006/picture">
-                <pic:pic xmlns:pic="http://schemas.openxmlformats.org/drawingml/2006/picture">
-                  <pic:nvPicPr>
-                    <pic:cNvPr id="0" name="Picture 34"/>
                     <pic:cNvPicPr>
                       <a:picLocks noChangeAspect="1" noChangeArrowheads="1"/>
                     </pic:cNvPicPr>
@@ -5249,6 +5075,310 @@
       <w:pPr>
         <w:rPr>
           <w:rFonts w:hint="eastAsia"/>
+          <w:szCs w:val="21"/>
+        </w:rPr>
+      </w:pPr>
+      <w:r>
+        <w:rPr>
+          <w:rFonts w:hint="eastAsia"/>
+          <w:szCs w:val="21"/>
+        </w:rPr>
+        <w:t>如下提示说明构建成功</w:t>
+      </w:r>
+    </w:p>
+    <w:p>
+      <w:pPr>
+        <w:pBdr>
+          <w:top w:val="single" w:sz="4" w:space="1" w:color="auto"/>
+          <w:left w:val="single" w:sz="4" w:space="4" w:color="auto"/>
+          <w:bottom w:val="single" w:sz="4" w:space="1" w:color="auto"/>
+          <w:right w:val="single" w:sz="4" w:space="4" w:color="auto"/>
+        </w:pBdr>
+        <w:shd w:val="clear" w:color="auto" w:fill="D9D9D9" w:themeFill="background1" w:themeFillShade="D9"/>
+        <w:autoSpaceDE w:val="0"/>
+        <w:autoSpaceDN w:val="0"/>
+        <w:adjustRightInd w:val="0"/>
+        <w:jc w:val="left"/>
+        <w:rPr>
+          <w:rFonts w:ascii="幼圆" w:eastAsia="幼圆" w:cs="幼圆" w:hint="eastAsia"/>
+          <w:kern w:val="0"/>
+          <w:sz w:val="18"/>
+          <w:szCs w:val="18"/>
+        </w:rPr>
+      </w:pPr>
+      <w:r>
+        <w:rPr>
+          <w:rFonts w:ascii="幼圆" w:eastAsia="幼圆" w:cs="幼圆" w:hint="eastAsia"/>
+          <w:color w:val="000000"/>
+          <w:kern w:val="0"/>
+          <w:sz w:val="18"/>
+          <w:szCs w:val="18"/>
+        </w:rPr>
+        <w:t>[INFO] ------------------------------------------------------------------------</w:t>
+      </w:r>
+    </w:p>
+    <w:p>
+      <w:pPr>
+        <w:pBdr>
+          <w:top w:val="single" w:sz="4" w:space="1" w:color="auto"/>
+          <w:left w:val="single" w:sz="4" w:space="4" w:color="auto"/>
+          <w:bottom w:val="single" w:sz="4" w:space="1" w:color="auto"/>
+          <w:right w:val="single" w:sz="4" w:space="4" w:color="auto"/>
+        </w:pBdr>
+        <w:shd w:val="clear" w:color="auto" w:fill="D9D9D9" w:themeFill="background1" w:themeFillShade="D9"/>
+        <w:autoSpaceDE w:val="0"/>
+        <w:autoSpaceDN w:val="0"/>
+        <w:adjustRightInd w:val="0"/>
+        <w:jc w:val="left"/>
+        <w:rPr>
+          <w:rFonts w:ascii="幼圆" w:eastAsia="幼圆" w:cs="幼圆" w:hint="eastAsia"/>
+          <w:kern w:val="0"/>
+          <w:sz w:val="18"/>
+          <w:szCs w:val="18"/>
+        </w:rPr>
+      </w:pPr>
+      <w:r>
+        <w:rPr>
+          <w:rFonts w:ascii="幼圆" w:eastAsia="幼圆" w:cs="幼圆" w:hint="eastAsia"/>
+          <w:color w:val="000000"/>
+          <w:kern w:val="0"/>
+          <w:sz w:val="18"/>
+          <w:szCs w:val="18"/>
+        </w:rPr>
+        <w:t>[INFO] BUILD SUCCESS</w:t>
+      </w:r>
+    </w:p>
+    <w:p>
+      <w:pPr>
+        <w:pBdr>
+          <w:top w:val="single" w:sz="4" w:space="1" w:color="auto"/>
+          <w:left w:val="single" w:sz="4" w:space="4" w:color="auto"/>
+          <w:bottom w:val="single" w:sz="4" w:space="1" w:color="auto"/>
+          <w:right w:val="single" w:sz="4" w:space="4" w:color="auto"/>
+        </w:pBdr>
+        <w:shd w:val="clear" w:color="auto" w:fill="D9D9D9" w:themeFill="background1" w:themeFillShade="D9"/>
+        <w:autoSpaceDE w:val="0"/>
+        <w:autoSpaceDN w:val="0"/>
+        <w:adjustRightInd w:val="0"/>
+        <w:jc w:val="left"/>
+        <w:rPr>
+          <w:rFonts w:ascii="幼圆" w:eastAsia="幼圆" w:cs="幼圆" w:hint="eastAsia"/>
+          <w:kern w:val="0"/>
+          <w:sz w:val="18"/>
+          <w:szCs w:val="18"/>
+        </w:rPr>
+      </w:pPr>
+      <w:r>
+        <w:rPr>
+          <w:rFonts w:ascii="幼圆" w:eastAsia="幼圆" w:cs="幼圆" w:hint="eastAsia"/>
+          <w:color w:val="000000"/>
+          <w:kern w:val="0"/>
+          <w:sz w:val="18"/>
+          <w:szCs w:val="18"/>
+        </w:rPr>
+        <w:t>[INFO] ------------------------------------------------------------------------</w:t>
+      </w:r>
+    </w:p>
+    <w:p>
+      <w:pPr>
+        <w:pBdr>
+          <w:top w:val="single" w:sz="4" w:space="1" w:color="auto"/>
+          <w:left w:val="single" w:sz="4" w:space="4" w:color="auto"/>
+          <w:bottom w:val="single" w:sz="4" w:space="1" w:color="auto"/>
+          <w:right w:val="single" w:sz="4" w:space="4" w:color="auto"/>
+        </w:pBdr>
+        <w:shd w:val="clear" w:color="auto" w:fill="D9D9D9" w:themeFill="background1" w:themeFillShade="D9"/>
+        <w:autoSpaceDE w:val="0"/>
+        <w:autoSpaceDN w:val="0"/>
+        <w:adjustRightInd w:val="0"/>
+        <w:jc w:val="left"/>
+        <w:rPr>
+          <w:rFonts w:ascii="幼圆" w:eastAsia="幼圆" w:cs="幼圆" w:hint="eastAsia"/>
+          <w:kern w:val="0"/>
+          <w:sz w:val="18"/>
+          <w:szCs w:val="18"/>
+        </w:rPr>
+      </w:pPr>
+      <w:r>
+        <w:rPr>
+          <w:rFonts w:ascii="幼圆" w:eastAsia="幼圆" w:cs="幼圆" w:hint="eastAsia"/>
+          <w:color w:val="000000"/>
+          <w:kern w:val="0"/>
+          <w:sz w:val="18"/>
+          <w:szCs w:val="18"/>
+        </w:rPr>
+        <w:t>[INFO] Total time: 22.565s</w:t>
+      </w:r>
+    </w:p>
+    <w:p>
+      <w:pPr>
+        <w:pBdr>
+          <w:top w:val="single" w:sz="4" w:space="1" w:color="auto"/>
+          <w:left w:val="single" w:sz="4" w:space="4" w:color="auto"/>
+          <w:bottom w:val="single" w:sz="4" w:space="1" w:color="auto"/>
+          <w:right w:val="single" w:sz="4" w:space="4" w:color="auto"/>
+        </w:pBdr>
+        <w:shd w:val="clear" w:color="auto" w:fill="D9D9D9" w:themeFill="background1" w:themeFillShade="D9"/>
+        <w:autoSpaceDE w:val="0"/>
+        <w:autoSpaceDN w:val="0"/>
+        <w:adjustRightInd w:val="0"/>
+        <w:jc w:val="left"/>
+        <w:rPr>
+          <w:rFonts w:ascii="幼圆" w:eastAsia="幼圆" w:cs="幼圆" w:hint="eastAsia"/>
+          <w:kern w:val="0"/>
+          <w:sz w:val="18"/>
+          <w:szCs w:val="18"/>
+        </w:rPr>
+      </w:pPr>
+      <w:r>
+        <w:rPr>
+          <w:rFonts w:ascii="幼圆" w:eastAsia="幼圆" w:cs="幼圆" w:hint="eastAsia"/>
+          <w:color w:val="000000"/>
+          <w:kern w:val="0"/>
+          <w:sz w:val="18"/>
+          <w:szCs w:val="18"/>
+        </w:rPr>
+        <w:t>[INFO] Finished at: Sat Jun 11 07:41:04 GMT 2016</w:t>
+      </w:r>
+    </w:p>
+    <w:p>
+      <w:pPr>
+        <w:pBdr>
+          <w:top w:val="single" w:sz="4" w:space="1" w:color="auto"/>
+          <w:left w:val="single" w:sz="4" w:space="4" w:color="auto"/>
+          <w:bottom w:val="single" w:sz="4" w:space="1" w:color="auto"/>
+          <w:right w:val="single" w:sz="4" w:space="4" w:color="auto"/>
+        </w:pBdr>
+        <w:shd w:val="clear" w:color="auto" w:fill="D9D9D9" w:themeFill="background1" w:themeFillShade="D9"/>
+        <w:autoSpaceDE w:val="0"/>
+        <w:autoSpaceDN w:val="0"/>
+        <w:adjustRightInd w:val="0"/>
+        <w:jc w:val="left"/>
+        <w:rPr>
+          <w:rFonts w:ascii="幼圆" w:eastAsia="幼圆" w:cs="幼圆" w:hint="eastAsia"/>
+          <w:kern w:val="0"/>
+          <w:sz w:val="18"/>
+          <w:szCs w:val="18"/>
+        </w:rPr>
+      </w:pPr>
+      <w:r>
+        <w:rPr>
+          <w:rFonts w:ascii="幼圆" w:eastAsia="幼圆" w:cs="幼圆" w:hint="eastAsia"/>
+          <w:color w:val="000000"/>
+          <w:kern w:val="0"/>
+          <w:sz w:val="18"/>
+          <w:szCs w:val="18"/>
+        </w:rPr>
+        <w:t>[INFO] Final Memory: 6M/12M</w:t>
+      </w:r>
+    </w:p>
+    <w:p>
+      <w:pPr>
+        <w:pBdr>
+          <w:top w:val="single" w:sz="4" w:space="1" w:color="auto"/>
+          <w:left w:val="single" w:sz="4" w:space="4" w:color="auto"/>
+          <w:bottom w:val="single" w:sz="4" w:space="1" w:color="auto"/>
+          <w:right w:val="single" w:sz="4" w:space="4" w:color="auto"/>
+        </w:pBdr>
+        <w:shd w:val="clear" w:color="auto" w:fill="D9D9D9" w:themeFill="background1" w:themeFillShade="D9"/>
+        <w:rPr>
+          <w:rFonts w:hint="eastAsia"/>
+          <w:sz w:val="18"/>
+          <w:szCs w:val="18"/>
+        </w:rPr>
+      </w:pPr>
+      <w:r>
+        <w:rPr>
+          <w:rFonts w:ascii="幼圆" w:eastAsia="幼圆" w:cs="幼圆" w:hint="eastAsia"/>
+          <w:color w:val="000000"/>
+          <w:kern w:val="0"/>
+          <w:sz w:val="18"/>
+          <w:szCs w:val="18"/>
+        </w:rPr>
+        <w:t>[INFO] ------------------------------------------------------------------------</w:t>
+      </w:r>
+    </w:p>
+    <w:p>
+      <w:pPr>
+        <w:rPr>
+          <w:rFonts w:hint="eastAsia"/>
+        </w:rPr>
+      </w:pPr>
+      <w:r>
+        <w:rPr>
+          <w:rFonts w:hint="eastAsia"/>
+        </w:rPr>
+        <w:t>然后我们运行项目，项目右键，</w:t>
+      </w:r>
+      <w:r>
+        <w:rPr>
+          <w:rFonts w:hint="eastAsia"/>
+        </w:rPr>
+        <w:t>Run As-&gt; Maven build...</w:t>
+      </w:r>
+    </w:p>
+    <w:p>
+      <w:pPr>
+        <w:rPr>
+          <w:rFonts w:hint="eastAsia"/>
+        </w:rPr>
+      </w:pPr>
+      <w:r>
+        <w:rPr>
+          <w:rFonts w:hint="eastAsia"/>
+          <w:noProof/>
+        </w:rPr>
+        <w:drawing>
+          <wp:inline distT="0" distB="0" distL="0" distR="0">
+            <wp:extent cx="5274310" cy="1717704"/>
+            <wp:effectExtent l="19050" t="0" r="2540" b="0"/>
+            <wp:docPr id="34" name="图片 34"/>
+            <wp:cNvGraphicFramePr>
+              <a:graphicFrameLocks xmlns:a="http://schemas.openxmlformats.org/drawingml/2006/main" noChangeAspect="1"/>
+            </wp:cNvGraphicFramePr>
+            <a:graphic xmlns:a="http://schemas.openxmlformats.org/drawingml/2006/main">
+              <a:graphicData uri="http://schemas.openxmlformats.org/drawingml/2006/picture">
+                <pic:pic xmlns:pic="http://schemas.openxmlformats.org/drawingml/2006/picture">
+                  <pic:nvPicPr>
+                    <pic:cNvPr id="0" name="Picture 34"/>
+                    <pic:cNvPicPr>
+                      <a:picLocks noChangeAspect="1" noChangeArrowheads="1"/>
+                    </pic:cNvPicPr>
+                  </pic:nvPicPr>
+                  <pic:blipFill>
+                    <a:blip r:embed="rId23" cstate="print"/>
+                    <a:srcRect/>
+                    <a:stretch>
+                      <a:fillRect/>
+                    </a:stretch>
+                  </pic:blipFill>
+                  <pic:spPr bwMode="auto">
+                    <a:xfrm>
+                      <a:off x="0" y="0"/>
+                      <a:ext cx="5274310" cy="1717704"/>
+                    </a:xfrm>
+                    <a:prstGeom prst="rect">
+                      <a:avLst/>
+                    </a:prstGeom>
+                    <a:noFill/>
+                    <a:ln w="9525">
+                      <a:noFill/>
+                      <a:miter lim="800000"/>
+                      <a:headEnd/>
+                      <a:tailEnd/>
+                    </a:ln>
+                  </pic:spPr>
+                </pic:pic>
+              </a:graphicData>
+            </a:graphic>
+          </wp:inline>
+        </w:drawing>
+      </w:r>
+    </w:p>
+    <w:p>
+      <w:pPr>
+        <w:rPr>
+          <w:rFonts w:hint="eastAsia"/>
         </w:rPr>
       </w:pPr>
       <w:r>
@@ -5300,7 +5430,7 @@
                     </pic:cNvPicPr>
                   </pic:nvPicPr>
                   <pic:blipFill>
-                    <a:blip r:embed="rId23" cstate="print"/>
+                    <a:blip r:embed="rId24" cstate="print"/>
                     <a:srcRect/>
                     <a:stretch>
                       <a:fillRect/>
@@ -7026,7 +7156,7 @@
                     </pic:cNvPicPr>
                   </pic:nvPicPr>
                   <pic:blipFill>
-                    <a:blip r:embed="rId24" cstate="print"/>
+                    <a:blip r:embed="rId25" cstate="print"/>
                     <a:srcRect/>
                     <a:stretch>
                       <a:fillRect/>
@@ -7109,7 +7239,7 @@
                     </pic:cNvPicPr>
                   </pic:nvPicPr>
                   <pic:blipFill>
-                    <a:blip r:embed="rId25" cstate="print"/>
+                    <a:blip r:embed="rId26" cstate="print"/>
                     <a:srcRect/>
                     <a:stretch>
                       <a:fillRect/>
@@ -7230,77 +7360,21 @@
           <w:rFonts w:hint="eastAsia"/>
           <w:szCs w:val="21"/>
         </w:rPr>
-        <w:t>如果只使用单站点，可以将</w:t>
+        <w:t>如果使用多站点，可以在“系统管理”下“多站点标示”菜单中，将“多站点标示”项目修改为</w:t>
       </w:r>
       <w:r>
         <w:rPr>
           <w:rFonts w:hint="eastAsia"/>
           <w:szCs w:val="21"/>
         </w:rPr>
-        <w:t>sites.properties</w:t>
+        <w:t>true</w:t>
       </w:r>
       <w:r>
         <w:rPr>
           <w:rFonts w:hint="eastAsia"/>
           <w:szCs w:val="21"/>
         </w:rPr>
-        <w:t>文件中</w:t>
-      </w:r>
-      <w:r>
-        <w:rPr>
-          <w:rFonts w:hint="eastAsia"/>
-          <w:szCs w:val="21"/>
-        </w:rPr>
-        <w:t>SITE.MULTI.FLAG = true</w:t>
-      </w:r>
-      <w:r>
-        <w:rPr>
-          <w:rFonts w:hint="eastAsia"/>
-          <w:szCs w:val="21"/>
-        </w:rPr>
-        <w:t>改为</w:t>
-      </w:r>
-      <w:r>
-        <w:rPr>
-          <w:rFonts w:hint="eastAsia"/>
-          <w:szCs w:val="21"/>
-        </w:rPr>
-        <w:t>false</w:t>
-      </w:r>
-      <w:r>
-        <w:rPr>
-          <w:rFonts w:hint="eastAsia"/>
-          <w:szCs w:val="21"/>
-        </w:rPr>
-        <w:t>。然后通过</w:t>
-      </w:r>
-      <w:r>
-        <w:rPr>
-          <w:rFonts w:hint="eastAsia"/>
-          <w:szCs w:val="21"/>
-        </w:rPr>
-        <w:t>config.properties</w:t>
-      </w:r>
-      <w:r>
-        <w:rPr>
-          <w:rFonts w:hint="eastAsia"/>
-          <w:szCs w:val="21"/>
-        </w:rPr>
-        <w:t>的</w:t>
-      </w:r>
-      <w:r>
-        <w:rPr>
-          <w:rFonts w:hint="eastAsia"/>
-          <w:szCs w:val="21"/>
-        </w:rPr>
-        <w:t>ATTR.PATH_PC=/template/mtg</w:t>
-      </w:r>
-      <w:r>
-        <w:rPr>
-          <w:rFonts w:hint="eastAsia"/>
-          <w:szCs w:val="21"/>
-        </w:rPr>
-        <w:t>配置模板。</w:t>
+        <w:t>。</w:t>
       </w:r>
     </w:p>
     <w:p>
@@ -7387,7 +7461,7 @@
         </w:rPr>
         <w:t>官网：</w:t>
       </w:r>
-      <w:hyperlink r:id="rId26" w:history="1">
+      <w:hyperlink r:id="rId27" w:history="1">
         <w:r>
           <w:rPr>
             <w:rStyle w:val="a6"/>
@@ -7465,7 +7539,7 @@
             <wp:extent cx="5274615" cy="5471770"/>
             <wp:effectExtent l="19050" t="0" r="2235" b="0"/>
             <wp:docPr id="4" name="图片 4" descr="http://cms.csdnimg.cn/article/201312/06/52a18247e6897.jpg">
-              <a:hlinkClick xmlns:a="http://schemas.openxmlformats.org/drawingml/2006/main" r:id="rId27" tgtFrame="&quot;_blank&quot;"/>
+              <a:hlinkClick xmlns:a="http://schemas.openxmlformats.org/drawingml/2006/main" r:id="rId28" tgtFrame="&quot;_blank&quot;"/>
             </wp:docPr>
             <wp:cNvGraphicFramePr>
               <a:graphicFrameLocks xmlns:a="http://schemas.openxmlformats.org/drawingml/2006/main" noChangeAspect="1"/>
@@ -7475,14 +7549,14 @@
                 <pic:pic xmlns:pic="http://schemas.openxmlformats.org/drawingml/2006/picture">
                   <pic:nvPicPr>
                     <pic:cNvPr id="0" name="Picture 4" descr="http://cms.csdnimg.cn/article/201312/06/52a18247e6897.jpg">
-                      <a:hlinkClick r:id="rId27" tgtFrame="&quot;_blank&quot;"/>
+                      <a:hlinkClick r:id="rId28" tgtFrame="&quot;_blank&quot;"/>
                     </pic:cNvPr>
                     <pic:cNvPicPr>
                       <a:picLocks noChangeAspect="1" noChangeArrowheads="1"/>
                     </pic:cNvPicPr>
                   </pic:nvPicPr>
                   <pic:blipFill>
-                    <a:blip r:embed="rId28" cstate="print"/>
+                    <a:blip r:embed="rId29" cstate="print"/>
                     <a:srcRect/>
                     <a:stretch>
                       <a:fillRect/>
@@ -7557,7 +7631,7 @@
         </w:rPr>
         <w:t>文档：</w:t>
       </w:r>
-      <w:hyperlink r:id="rId29" w:history="1">
+      <w:hyperlink r:id="rId30" w:history="1">
         <w:r>
           <w:rPr>
             <w:rStyle w:val="a6"/>
@@ -8891,7 +8965,7 @@
                     </pic:cNvPicPr>
                   </pic:nvPicPr>
                   <pic:blipFill>
-                    <a:blip r:embed="rId30" cstate="print"/>
+                    <a:blip r:embed="rId31" cstate="print"/>
                     <a:srcRect/>
                     <a:stretch>
                       <a:fillRect/>
@@ -8963,7 +9037,7 @@
                     </pic:cNvPicPr>
                   </pic:nvPicPr>
                   <pic:blipFill>
-                    <a:blip r:embed="rId31" cstate="print"/>
+                    <a:blip r:embed="rId32" cstate="print"/>
                     <a:srcRect/>
                     <a:stretch>
                       <a:fillRect/>
@@ -9155,7 +9229,7 @@
                     </pic:cNvPicPr>
                   </pic:nvPicPr>
                   <pic:blipFill>
-                    <a:blip r:embed="rId32" cstate="print"/>
+                    <a:blip r:embed="rId33" cstate="print"/>
                     <a:srcRect/>
                     <a:stretch>
                       <a:fillRect/>
@@ -17287,7 +17361,7 @@
                     </pic:cNvPicPr>
                   </pic:nvPicPr>
                   <pic:blipFill>
-                    <a:blip r:embed="rId33" cstate="print"/>
+                    <a:blip r:embed="rId34" cstate="print"/>
                     <a:srcRect/>
                     <a:stretch>
                       <a:fillRect/>
@@ -35370,7 +35444,7 @@
                     </pic:cNvPicPr>
                   </pic:nvPicPr>
                   <pic:blipFill>
-                    <a:blip r:embed="rId34" cstate="print"/>
+                    <a:blip r:embed="rId35" cstate="print"/>
                     <a:srcRect/>
                     <a:stretch>
                       <a:fillRect/>
@@ -35569,7 +35643,7 @@
                     </pic:cNvPicPr>
                   </pic:nvPicPr>
                   <pic:blipFill>
-                    <a:blip r:embed="rId35" cstate="print"/>
+                    <a:blip r:embed="rId36" cstate="print"/>
                     <a:srcRect/>
                     <a:stretch>
                       <a:fillRect/>
@@ -35715,7 +35789,7 @@
                     </pic:cNvPicPr>
                   </pic:nvPicPr>
                   <pic:blipFill>
-                    <a:blip r:embed="rId36" cstate="print"/>
+                    <a:blip r:embed="rId37" cstate="print"/>
                     <a:srcRect/>
                     <a:stretch>
                       <a:fillRect/>
@@ -45824,7 +45898,6 @@
           <w:sz w:val="18"/>
           <w:szCs w:val="18"/>
         </w:rPr>
-        <w:lastRenderedPageBreak/>
         <w:tab/>
       </w:r>
       <w:r>
@@ -45928,6 +46001,7 @@
           <w:sz w:val="18"/>
           <w:szCs w:val="18"/>
         </w:rPr>
+        <w:lastRenderedPageBreak/>
         <w:tab/>
       </w:r>
       <w:r>
@@ -47983,42 +48057,36 @@
         <w:rPr>
           <w:rFonts w:hint="eastAsia"/>
         </w:rPr>
-        <w:t>代码，这样我们就可以通</w:t>
-      </w:r>
+        <w:t>代码，这样我们就可以通过</w:t>
+      </w:r>
+      <w:r>
+        <w:rPr>
+          <w:rFonts w:hint="eastAsia"/>
+        </w:rPr>
+        <w:t>temp.${method}</w:t>
+      </w:r>
+      <w:r>
+        <w:rPr>
+          <w:rFonts w:hint="eastAsia"/>
+        </w:rPr>
+        <w:t>进行调用了。</w:t>
+      </w:r>
+    </w:p>
+    <w:p>
+      <w:pPr>
+        <w:rPr>
+          <w:rFonts w:ascii="幼圆" w:eastAsia="幼圆" w:cs="幼圆" w:hint="eastAsia"/>
+          <w:color w:val="000000"/>
+          <w:kern w:val="0"/>
+          <w:sz w:val="18"/>
+          <w:szCs w:val="18"/>
+        </w:rPr>
+      </w:pPr>
       <w:r>
         <w:rPr>
           <w:rFonts w:hint="eastAsia"/>
         </w:rPr>
         <w:lastRenderedPageBreak/>
-        <w:t>过</w:t>
-      </w:r>
-      <w:r>
-        <w:rPr>
-          <w:rFonts w:hint="eastAsia"/>
-        </w:rPr>
-        <w:t>temp.${method}</w:t>
-      </w:r>
-      <w:r>
-        <w:rPr>
-          <w:rFonts w:hint="eastAsia"/>
-        </w:rPr>
-        <w:t>进行调用了。</w:t>
-      </w:r>
-    </w:p>
-    <w:p>
-      <w:pPr>
-        <w:rPr>
-          <w:rFonts w:ascii="幼圆" w:eastAsia="幼圆" w:cs="幼圆" w:hint="eastAsia"/>
-          <w:color w:val="000000"/>
-          <w:kern w:val="0"/>
-          <w:sz w:val="18"/>
-          <w:szCs w:val="18"/>
-        </w:rPr>
-      </w:pPr>
-      <w:r>
-        <w:rPr>
-          <w:rFonts w:hint="eastAsia"/>
-        </w:rPr>
         <w:tab/>
       </w:r>
       <w:r>
@@ -50178,7 +50246,6 @@
           <w:sz w:val="18"/>
           <w:szCs w:val="18"/>
         </w:rPr>
-        <w:lastRenderedPageBreak/>
         <w:tab/>
       </w:r>
       <w:r>
@@ -52307,39 +52374,39 @@
           <w:sz w:val="18"/>
           <w:szCs w:val="18"/>
         </w:rPr>
+        <w:tab/>
+        <w:t xml:space="preserve"> * </w:t>
+      </w:r>
+    </w:p>
+    <w:p>
+      <w:pPr>
+        <w:pBdr>
+          <w:top w:val="single" w:sz="4" w:space="1" w:color="auto"/>
+          <w:left w:val="single" w:sz="4" w:space="4" w:color="auto"/>
+          <w:bottom w:val="single" w:sz="4" w:space="1" w:color="auto"/>
+          <w:right w:val="single" w:sz="4" w:space="4" w:color="auto"/>
+        </w:pBdr>
+        <w:shd w:val="clear" w:color="auto" w:fill="D9D9D9" w:themeFill="background1" w:themeFillShade="D9"/>
+        <w:autoSpaceDE w:val="0"/>
+        <w:autoSpaceDN w:val="0"/>
+        <w:adjustRightInd w:val="0"/>
+        <w:jc w:val="left"/>
+        <w:rPr>
+          <w:rFonts w:ascii="幼圆" w:eastAsia="幼圆" w:cs="幼圆" w:hint="eastAsia"/>
+          <w:kern w:val="0"/>
+          <w:sz w:val="18"/>
+          <w:szCs w:val="18"/>
+        </w:rPr>
+      </w:pPr>
+      <w:r>
+        <w:rPr>
+          <w:rFonts w:ascii="幼圆" w:eastAsia="幼圆" w:cs="幼圆" w:hint="eastAsia"/>
+          <w:color w:val="3F5FBF"/>
+          <w:kern w:val="0"/>
+          <w:sz w:val="18"/>
+          <w:szCs w:val="18"/>
+        </w:rPr>
         <w:lastRenderedPageBreak/>
-        <w:tab/>
-        <w:t xml:space="preserve"> * </w:t>
-      </w:r>
-    </w:p>
-    <w:p>
-      <w:pPr>
-        <w:pBdr>
-          <w:top w:val="single" w:sz="4" w:space="1" w:color="auto"/>
-          <w:left w:val="single" w:sz="4" w:space="4" w:color="auto"/>
-          <w:bottom w:val="single" w:sz="4" w:space="1" w:color="auto"/>
-          <w:right w:val="single" w:sz="4" w:space="4" w:color="auto"/>
-        </w:pBdr>
-        <w:shd w:val="clear" w:color="auto" w:fill="D9D9D9" w:themeFill="background1" w:themeFillShade="D9"/>
-        <w:autoSpaceDE w:val="0"/>
-        <w:autoSpaceDN w:val="0"/>
-        <w:adjustRightInd w:val="0"/>
-        <w:jc w:val="left"/>
-        <w:rPr>
-          <w:rFonts w:ascii="幼圆" w:eastAsia="幼圆" w:cs="幼圆" w:hint="eastAsia"/>
-          <w:kern w:val="0"/>
-          <w:sz w:val="18"/>
-          <w:szCs w:val="18"/>
-        </w:rPr>
-      </w:pPr>
-      <w:r>
-        <w:rPr>
-          <w:rFonts w:ascii="幼圆" w:eastAsia="幼圆" w:cs="幼圆" w:hint="eastAsia"/>
-          <w:color w:val="3F5FBF"/>
-          <w:kern w:val="0"/>
-          <w:sz w:val="18"/>
-          <w:szCs w:val="18"/>
-        </w:rPr>
         <w:tab/>
         <w:t xml:space="preserve"> * 2015年5月25日 下午11:49:03 </w:t>
       </w:r>
@@ -54561,7 +54628,6 @@
           <w:sz w:val="18"/>
           <w:szCs w:val="18"/>
         </w:rPr>
-        <w:lastRenderedPageBreak/>
         <w:tab/>
       </w:r>
       <w:r>
@@ -54691,6 +54757,7 @@
           <w:sz w:val="18"/>
           <w:szCs w:val="18"/>
         </w:rPr>
+        <w:lastRenderedPageBreak/>
         <w:tab/>
       </w:r>
       <w:r>
@@ -56884,39 +56951,39 @@
           <w:sz w:val="18"/>
           <w:szCs w:val="18"/>
         </w:rPr>
+        <w:tab/>
+        <w:t xml:space="preserve"> * 获取栏目滚动图片</w:t>
+      </w:r>
+    </w:p>
+    <w:p>
+      <w:pPr>
+        <w:pBdr>
+          <w:top w:val="single" w:sz="4" w:space="1" w:color="auto"/>
+          <w:left w:val="single" w:sz="4" w:space="4" w:color="auto"/>
+          <w:bottom w:val="single" w:sz="4" w:space="1" w:color="auto"/>
+          <w:right w:val="single" w:sz="4" w:space="4" w:color="auto"/>
+        </w:pBdr>
+        <w:shd w:val="clear" w:color="auto" w:fill="D9D9D9" w:themeFill="background1" w:themeFillShade="D9"/>
+        <w:autoSpaceDE w:val="0"/>
+        <w:autoSpaceDN w:val="0"/>
+        <w:adjustRightInd w:val="0"/>
+        <w:jc w:val="left"/>
+        <w:rPr>
+          <w:rFonts w:ascii="幼圆" w:eastAsia="幼圆" w:cs="幼圆" w:hint="eastAsia"/>
+          <w:kern w:val="0"/>
+          <w:sz w:val="18"/>
+          <w:szCs w:val="18"/>
+        </w:rPr>
+      </w:pPr>
+      <w:r>
+        <w:rPr>
+          <w:rFonts w:ascii="幼圆" w:eastAsia="幼圆" w:cs="幼圆" w:hint="eastAsia"/>
+          <w:color w:val="3F5FBF"/>
+          <w:kern w:val="0"/>
+          <w:sz w:val="18"/>
+          <w:szCs w:val="18"/>
+        </w:rPr>
         <w:lastRenderedPageBreak/>
-        <w:tab/>
-        <w:t xml:space="preserve"> * 获取栏目滚动图片</w:t>
-      </w:r>
-    </w:p>
-    <w:p>
-      <w:pPr>
-        <w:pBdr>
-          <w:top w:val="single" w:sz="4" w:space="1" w:color="auto"/>
-          <w:left w:val="single" w:sz="4" w:space="4" w:color="auto"/>
-          <w:bottom w:val="single" w:sz="4" w:space="1" w:color="auto"/>
-          <w:right w:val="single" w:sz="4" w:space="4" w:color="auto"/>
-        </w:pBdr>
-        <w:shd w:val="clear" w:color="auto" w:fill="D9D9D9" w:themeFill="background1" w:themeFillShade="D9"/>
-        <w:autoSpaceDE w:val="0"/>
-        <w:autoSpaceDN w:val="0"/>
-        <w:adjustRightInd w:val="0"/>
-        <w:jc w:val="left"/>
-        <w:rPr>
-          <w:rFonts w:ascii="幼圆" w:eastAsia="幼圆" w:cs="幼圆" w:hint="eastAsia"/>
-          <w:kern w:val="0"/>
-          <w:sz w:val="18"/>
-          <w:szCs w:val="18"/>
-        </w:rPr>
-      </w:pPr>
-      <w:r>
-        <w:rPr>
-          <w:rFonts w:ascii="幼圆" w:eastAsia="幼圆" w:cs="幼圆" w:hint="eastAsia"/>
-          <w:color w:val="3F5FBF"/>
-          <w:kern w:val="0"/>
-          <w:sz w:val="18"/>
-          <w:szCs w:val="18"/>
-        </w:rPr>
         <w:tab/>
         <w:t xml:space="preserve"> * </w:t>
       </w:r>
@@ -58042,7 +58109,7 @@
                     </pic:cNvPicPr>
                   </pic:nvPicPr>
                   <pic:blipFill>
-                    <a:blip r:embed="rId37" cstate="print"/>
+                    <a:blip r:embed="rId38" cstate="print"/>
                     <a:srcRect/>
                     <a:stretch>
                       <a:fillRect/>
@@ -58187,49 +58254,43 @@
         <w:rPr>
           <w:rFonts w:hint="eastAsia"/>
         </w:rPr>
-        <w:t>实现了增删改统一日志，自定义缓存</w:t>
+        <w:t>实现了增删改统一日志，自定义缓存查询（类似</w:t>
+      </w:r>
+      <w:r>
+        <w:rPr>
+          <w:rFonts w:hint="eastAsia"/>
+        </w:rPr>
+        <w:t>jfinal</w:t>
+      </w:r>
+      <w:r>
+        <w:rPr>
+          <w:rFonts w:hint="eastAsia"/>
+        </w:rPr>
+        <w:t>自带缓存查询）以及查询方法扩展，部分实现在</w:t>
+      </w:r>
+      <w:r>
+        <w:rPr>
+          <w:rFonts w:hint="eastAsia"/>
+        </w:rPr>
+        <w:t>BaseModel</w:t>
+      </w:r>
+      <w:r>
+        <w:rPr>
+          <w:rFonts w:hint="eastAsia"/>
+        </w:rPr>
+        <w:t>中。</w:t>
+      </w:r>
+      <w:r>
+        <w:rPr>
+          <w:rFonts w:hint="eastAsia"/>
+        </w:rPr>
+        <w:t>Controller</w:t>
       </w:r>
       <w:r>
         <w:rPr>
           <w:rFonts w:hint="eastAsia"/>
         </w:rPr>
         <w:lastRenderedPageBreak/>
-        <w:t>查询（类似</w:t>
-      </w:r>
-      <w:r>
-        <w:rPr>
-          <w:rFonts w:hint="eastAsia"/>
-        </w:rPr>
-        <w:t>jfinal</w:t>
-      </w:r>
-      <w:r>
-        <w:rPr>
-          <w:rFonts w:hint="eastAsia"/>
-        </w:rPr>
-        <w:t>自带缓存查询）以及查询方法扩展，部分实现在</w:t>
-      </w:r>
-      <w:r>
-        <w:rPr>
-          <w:rFonts w:hint="eastAsia"/>
-        </w:rPr>
-        <w:t>BaseModel</w:t>
-      </w:r>
-      <w:r>
-        <w:rPr>
-          <w:rFonts w:hint="eastAsia"/>
-        </w:rPr>
-        <w:t>中。</w:t>
-      </w:r>
-      <w:r>
-        <w:rPr>
-          <w:rFonts w:hint="eastAsia"/>
-        </w:rPr>
-        <w:t>Controller</w:t>
-      </w:r>
-      <w:r>
-        <w:rPr>
-          <w:rFonts w:hint="eastAsia"/>
-        </w:rPr>
         <w:t>实现了获取和设置用户</w:t>
       </w:r>
       <w:r>
@@ -58591,7 +58652,7 @@
                     </pic:cNvPicPr>
                   </pic:nvPicPr>
                   <pic:blipFill>
-                    <a:blip r:embed="rId38" cstate="print"/>
+                    <a:blip r:embed="rId39" cstate="print"/>
                     <a:srcRect/>
                     <a:stretch>
                       <a:fillRect/>
@@ -58713,7 +58774,7 @@
           <w:rFonts w:hint="eastAsia"/>
         </w:rPr>
       </w:pPr>
-      <w:hyperlink r:id="rId39" w:history="1">
+      <w:hyperlink r:id="rId40" w:history="1">
         <w:r>
           <w:t>jflyfox_base</w:t>
         </w:r>
@@ -58810,7 +58871,7 @@
         </w:rPr>
         <w:t>：</w:t>
       </w:r>
-      <w:hyperlink r:id="rId40" w:history="1">
+      <w:hyperlink r:id="rId41" w:history="1">
         <w:r>
           <w:rPr>
             <w:rStyle w:val="a6"/>
@@ -58838,7 +58899,7 @@
         </w:rPr>
         <w:t>：</w:t>
       </w:r>
-      <w:hyperlink r:id="rId41" w:history="1">
+      <w:hyperlink r:id="rId42" w:history="1">
         <w:r>
           <w:rPr>
             <w:rStyle w:val="a6"/>
@@ -59345,7 +59406,7 @@
         </w:rPr>
         <w:t>：</w:t>
       </w:r>
-      <w:hyperlink r:id="rId42" w:history="1">
+      <w:hyperlink r:id="rId43" w:history="1">
         <w:r>
           <w:rPr>
             <w:rStyle w:val="a6"/>
@@ -59376,7 +59437,7 @@
         </w:rPr>
         <w:t>：</w:t>
       </w:r>
-      <w:hyperlink r:id="rId43" w:history="1">
+      <w:hyperlink r:id="rId44" w:history="1">
         <w:r>
           <w:rPr>
             <w:rStyle w:val="a6"/>
@@ -59540,7 +59601,7 @@
         </w:rPr>
         <w:t>邮件：</w:t>
       </w:r>
-      <w:hyperlink r:id="rId44" w:history="1">
+      <w:hyperlink r:id="rId45" w:history="1">
         <w:r>
           <w:rPr>
             <w:rFonts w:asciiTheme="minorHAnsi" w:eastAsiaTheme="minorEastAsia" w:hAnsiTheme="minorHAnsi" w:cstheme="minorBidi" w:hint="eastAsia"/>
@@ -59592,7 +59653,7 @@
         </w:rPr>
         <w:t>源码地址：</w:t>
       </w:r>
-      <w:hyperlink r:id="rId45" w:history="1">
+      <w:hyperlink r:id="rId46" w:history="1">
         <w:r>
           <w:rPr>
             <w:rStyle w:val="a6"/>
@@ -59695,7 +59756,7 @@
                     </pic:cNvPicPr>
                   </pic:nvPicPr>
                   <pic:blipFill>
-                    <a:blip r:embed="rId46" cstate="print"/>
+                    <a:blip r:embed="rId47" cstate="print"/>
                     <a:srcRect/>
                     <a:stretch>
                       <a:fillRect/>
@@ -59784,7 +59845,7 @@
                     </pic:cNvPicPr>
                   </pic:nvPicPr>
                   <pic:blipFill>
-                    <a:blip r:embed="rId47" cstate="print"/>
+                    <a:blip r:embed="rId48" cstate="print"/>
                     <a:srcRect/>
                     <a:stretch>
                       <a:fillRect/>
@@ -63044,7 +63105,7 @@
 </file>
 
 <file path=customXml/itemProps1.xml><?xml version="1.0" encoding="utf-8"?>
-<ds:datastoreItem xmlns:ds="http://schemas.openxmlformats.org/officeDocument/2006/customXml" ds:itemID="{C7E0EC27-13AB-43F5-B236-30251953DC00}">
+<ds:datastoreItem xmlns:ds="http://schemas.openxmlformats.org/officeDocument/2006/customXml" ds:itemID="{61C7B1E1-A074-49F3-A3D5-D1D0C0473815}">
   <ds:schemaRefs>
     <ds:schemaRef ds:uri="http://schemas.openxmlformats.org/officeDocument/2006/bibliography"/>
   </ds:schemaRefs>

</xml_diff>